<commit_message>
Fixed loop and save bug in document_processor
</commit_message>
<xml_diff>
--- a/outputs/report_output.docx
+++ b/outputs/report_output.docx
@@ -308,7 +308,7 @@
         </w:rPr>
       </w:pPr>
       <w:r>
-        <w:t>AHHHH HELP WWOW</w:t>
+        <w:t>Lucas</w:t>
       </w:r>
     </w:p>
     <w:p>
@@ -1095,7 +1095,7 @@
               <w:rPr>
                 <w:sz w:val="20"/>
               </w:rPr>
-              <w:t xml:space="preserve"> AHHHH HELP WWOW</w:t>
+              <w:t xml:space="preserve"> Lucas</w:t>
             </w:r>
           </w:p>
           <w:p>

</xml_diff>

<commit_message>
fixed text in table cells not being replaced
</commit_message>
<xml_diff>
--- a/outputs/report_output.docx
+++ b/outputs/report_output.docx
@@ -1089,13 +1089,12 @@
               <w:rPr>
                 <w:sz w:val="20"/>
               </w:rPr>
-              <w:t>See the Results table on page 7 of this report for details of each individual scan area.</w:t>
+              <w:t>See the Results table on page 7 of this report for details of each individual scan area. Lucas</w:t>
             </w:r>
             <w:r>
               <w:rPr>
                 <w:sz w:val="20"/>
               </w:rPr>
-              <w:t xml:space="preserve"> Lucas</w:t>
             </w:r>
           </w:p>
           <w:p>
@@ -1194,21 +1193,19 @@
                 <w:rFonts w:ascii="Times New Roman" w:hAnsi="Times New Roman"/>
                 <w:szCs w:val="18"/>
               </w:rPr>
-              <w:t>{{TECHNICIAN</w:t>
+              <w:t>Lucas</w:t>
             </w:r>
             <w:r>
               <w:rPr>
                 <w:rFonts w:ascii="Times New Roman" w:hAnsi="Times New Roman"/>
                 <w:szCs w:val="18"/>
               </w:rPr>
-              <w:t>_NAME</w:t>
             </w:r>
             <w:r>
               <w:rPr>
                 <w:rFonts w:ascii="Times New Roman" w:hAnsi="Times New Roman"/>
                 <w:szCs w:val="18"/>
               </w:rPr>
-              <w:t>}}</w:t>
             </w:r>
           </w:p>
           <w:p>
@@ -1359,7 +1356,7 @@
                 <w:sz w:val="18"/>
                 <w:szCs w:val="18"/>
               </w:rPr>
-              <w:t>{{TECHNICIAN</w:t>
+              <w:t xml:space="preserve">Lucas </w:t>
             </w:r>
             <w:r>
               <w:rPr>
@@ -1367,7 +1364,6 @@
                 <w:sz w:val="18"/>
                 <w:szCs w:val="18"/>
               </w:rPr>
-              <w:t>_NAME</w:t>
             </w:r>
             <w:r>
               <w:rPr>
@@ -1375,7 +1371,6 @@
                 <w:sz w:val="18"/>
                 <w:szCs w:val="18"/>
               </w:rPr>
-              <w:t xml:space="preserve">}} </w:t>
             </w:r>
           </w:p>
           <w:p>

</xml_diff>